<commit_message>
actualizacion a la lista de cosas por hacer
</commit_message>
<xml_diff>
--- a/TrabajoFinal/Trabajo_15_9_21/PROGRESO EN LAS PAUTAS DE APROBACION DE EL TRABAJO PRACTICO.docx
+++ b/TrabajoFinal/Trabajo_15_9_21/PROGRESO EN LAS PAUTAS DE APROBACION DE EL TRABAJO PRACTICO.docx
@@ -756,6 +756,23 @@
     </w:p>
     <w:p/>
     <w:p>
+      <w:proofErr w:type="gramStart"/>
+      <w:r>
+        <w:rPr>
+          <w:highlight w:val="green"/>
+        </w:rPr>
+        <w:t>Sugerencia</w:t>
+      </w:r>
+      <w:r>
+        <w:t xml:space="preserve">  :</w:t>
+      </w:r>
+      <w:proofErr w:type="gramEnd"/>
+      <w:r>
+        <w:t xml:space="preserve"> ingresar estadísticas en “Admin ventas”</w:t>
+      </w:r>
+    </w:p>
+    <w:p/>
+    <w:p>
       <w:r>
         <w:rPr>
           <w:highlight w:val="red"/>
@@ -902,6 +919,7 @@
     </w:p>
     <w:p>
       <w:r>
+        <w:lastRenderedPageBreak/>
         <w:t>un ID y una descripción… ese ID debe generarse</w:t>
       </w:r>
     </w:p>
@@ -912,7 +930,6 @@
     </w:p>
     <w:p>
       <w:r>
-        <w:lastRenderedPageBreak/>
         <w:t xml:space="preserve">La </w:t>
       </w:r>
       <w:proofErr w:type="gramStart"/>
@@ -1113,7 +1130,6 @@
         <w:rPr>
           <w:u w:val="single"/>
         </w:rPr>
-        <w:lastRenderedPageBreak/>
         <w:t>///COPIA DE EL .TEXT “LO”</w:t>
       </w:r>
     </w:p>
@@ -2261,21 +2277,6 @@
 </file>
 
 <file path=customXml/item1.xml><?xml version="1.0" encoding="utf-8"?>
-<p:properties xmlns:p="http://schemas.microsoft.com/office/2006/metadata/properties" xmlns:xsi="http://www.w3.org/2001/XMLSchema-instance" xmlns:pc="http://schemas.microsoft.com/office/infopath/2007/PartnerControls">
-  <documentManagement/>
-</p:properties>
-</file>
-
-<file path=customXml/item2.xml><?xml version="1.0" encoding="utf-8"?>
-<?mso-contentType ?>
-<FormTemplates xmlns="http://schemas.microsoft.com/sharepoint/v3/contenttype/forms">
-  <Display>DocumentLibraryForm</Display>
-  <Edit>DocumentLibraryForm</Edit>
-  <New>DocumentLibraryForm</New>
-</FormTemplates>
-</file>
-
-<file path=customXml/item3.xml><?xml version="1.0" encoding="utf-8"?>
 <ct:contentTypeSchema xmlns:ct="http://schemas.microsoft.com/office/2006/metadata/contentType" xmlns:ma="http://schemas.microsoft.com/office/2006/metadata/properties/metaAttributes" ct:_="" ma:_="" ma:contentTypeName="Documento" ma:contentTypeID="0x010100AFC6A9ECEF63F74898EDD1CD49026D9D" ma:contentTypeVersion="9" ma:contentTypeDescription="Crear nuevo documento." ma:contentTypeScope="" ma:versionID="8f8629eaf5b5c366e15c48da4a0915c3">
   <xsd:schema xmlns:xsd="http://www.w3.org/2001/XMLSchema" xmlns:xs="http://www.w3.org/2001/XMLSchema" xmlns:p="http://schemas.microsoft.com/office/2006/metadata/properties" xmlns:ns3="f0af6bb3-bb43-47eb-8bc7-f5e4ec9797cb" targetNamespace="http://schemas.microsoft.com/office/2006/metadata/properties" ma:root="true" ma:fieldsID="5d3e67da77db7ad285aa6ecb7cfeed12" ns3:_="">
     <xsd:import namespace="f0af6bb3-bb43-47eb-8bc7-f5e4ec9797cb"/>
@@ -2451,31 +2452,22 @@
 </ct:contentTypeSchema>
 </file>
 
-<file path=customXml/itemProps1.xml><?xml version="1.0" encoding="utf-8"?>
-<ds:datastoreItem xmlns:ds="http://schemas.openxmlformats.org/officeDocument/2006/customXml" ds:itemID="{6BB91653-15EC-43DB-B0F2-7852737AB43E}">
-  <ds:schemaRefs>
-    <ds:schemaRef ds:uri="f0af6bb3-bb43-47eb-8bc7-f5e4ec9797cb"/>
-    <ds:schemaRef ds:uri="http://purl.org/dc/terms/"/>
-    <ds:schemaRef ds:uri="http://schemas.microsoft.com/office/2006/metadata/properties"/>
-    <ds:schemaRef ds:uri="http://www.w3.org/XML/1998/namespace"/>
-    <ds:schemaRef ds:uri="http://purl.org/dc/dcmitype/"/>
-    <ds:schemaRef ds:uri="http://purl.org/dc/elements/1.1/"/>
-    <ds:schemaRef ds:uri="http://schemas.microsoft.com/office/2006/documentManagement/types"/>
-    <ds:schemaRef ds:uri="http://schemas.microsoft.com/office/infopath/2007/PartnerControls"/>
-    <ds:schemaRef ds:uri="http://schemas.openxmlformats.org/package/2006/metadata/core-properties"/>
-  </ds:schemaRefs>
-</ds:datastoreItem>
+<file path=customXml/item2.xml><?xml version="1.0" encoding="utf-8"?>
+<?mso-contentType ?>
+<FormTemplates xmlns="http://schemas.microsoft.com/sharepoint/v3/contenttype/forms">
+  <Display>DocumentLibraryForm</Display>
+  <Edit>DocumentLibraryForm</Edit>
+  <New>DocumentLibraryForm</New>
+</FormTemplates>
 </file>
 
-<file path=customXml/itemProps2.xml><?xml version="1.0" encoding="utf-8"?>
-<ds:datastoreItem xmlns:ds="http://schemas.openxmlformats.org/officeDocument/2006/customXml" ds:itemID="{BE42AFC1-CB1A-4C6A-BB2A-65ED991E1121}">
-  <ds:schemaRefs>
-    <ds:schemaRef ds:uri="http://schemas.microsoft.com/sharepoint/v3/contenttype/forms"/>
-  </ds:schemaRefs>
-</ds:datastoreItem>
+<file path=customXml/item3.xml><?xml version="1.0" encoding="utf-8"?>
+<p:properties xmlns:p="http://schemas.microsoft.com/office/2006/metadata/properties" xmlns:xsi="http://www.w3.org/2001/XMLSchema-instance" xmlns:pc="http://schemas.microsoft.com/office/infopath/2007/PartnerControls">
+  <documentManagement/>
+</p:properties>
 </file>
 
-<file path=customXml/itemProps3.xml><?xml version="1.0" encoding="utf-8"?>
+<file path=customXml/itemProps1.xml><?xml version="1.0" encoding="utf-8"?>
 <ds:datastoreItem xmlns:ds="http://schemas.openxmlformats.org/officeDocument/2006/customXml" ds:itemID="{528C0A58-6773-49F5-875E-C2B5F51ED610}">
   <ds:schemaRefs>
     <ds:schemaRef ds:uri="http://schemas.microsoft.com/office/2006/metadata/contentType"/>
@@ -2491,4 +2483,21 @@
     <ds:schemaRef ds:uri="http://schemas.microsoft.com/internal/obd"/>
   </ds:schemaRefs>
 </ds:datastoreItem>
+</file>
+
+<file path=customXml/itemProps2.xml><?xml version="1.0" encoding="utf-8"?>
+<ds:datastoreItem xmlns:ds="http://schemas.openxmlformats.org/officeDocument/2006/customXml" ds:itemID="{BE42AFC1-CB1A-4C6A-BB2A-65ED991E1121}">
+  <ds:schemaRefs>
+    <ds:schemaRef ds:uri="http://schemas.microsoft.com/sharepoint/v3/contenttype/forms"/>
+  </ds:schemaRefs>
+</ds:datastoreItem>
+</file>
+
+<file path=customXml/itemProps3.xml><?xml version="1.0" encoding="utf-8"?>
+<ds:datastoreItem xmlns:ds="http://schemas.openxmlformats.org/officeDocument/2006/customXml" ds:itemID="{6BB91653-15EC-43DB-B0F2-7852737AB43E}">
+  <ds:schemaRefs>
+    <ds:schemaRef ds:uri="http://schemas.microsoft.com/office/2006/metadata/properties"/>
+    <ds:schemaRef ds:uri="http://schemas.microsoft.com/office/infopath/2007/PartnerControls"/>
+  </ds:schemaRefs>
+</ds:datastoreItem>
 </file>
</xml_diff>

<commit_message>
LOS PRODUCTOS SE VEN CON IMAGEN Y BOTON COMPRAR
</commit_message>
<xml_diff>
--- a/TrabajoFinal/Trabajo_15_9_21/PROGRESO EN LAS PAUTAS DE APROBACION DE EL TRABAJO PRACTICO.docx
+++ b/TrabajoFinal/Trabajo_15_9_21/PROGRESO EN LAS PAUTAS DE APROBACION DE EL TRABAJO PRACTICO.docx
@@ -1410,6 +1410,148 @@
       </w:r>
       <w:proofErr w:type="spellEnd"/>
     </w:p>
+    <w:p>
+      <w:pPr>
+        <w:rPr>
+          <w:u w:val="single"/>
+        </w:rPr>
+      </w:pPr>
+    </w:p>
+    <w:p>
+      <w:pPr>
+        <w:rPr>
+          <w:b/>
+          <w:bCs/>
+          <w:u w:val="single"/>
+        </w:rPr>
+      </w:pPr>
+      <w:proofErr w:type="gramStart"/>
+      <w:r>
+        <w:rPr>
+          <w:b/>
+          <w:bCs/>
+          <w:u w:val="single"/>
+        </w:rPr>
+        <w:t>IMPORT</w:t>
+      </w:r>
+      <w:r>
+        <w:rPr>
+          <w:b/>
+          <w:bCs/>
+          <w:u w:val="single"/>
+        </w:rPr>
+        <w:t>A</w:t>
+      </w:r>
+      <w:r>
+        <w:rPr>
+          <w:b/>
+          <w:bCs/>
+          <w:u w:val="single"/>
+        </w:rPr>
+        <w:t>NTE ¡!!</w:t>
+      </w:r>
+      <w:proofErr w:type="gramEnd"/>
+    </w:p>
+    <w:p>
+      <w:pPr>
+        <w:rPr>
+          <w:b/>
+          <w:bCs/>
+          <w:u w:val="single"/>
+        </w:rPr>
+      </w:pPr>
+    </w:p>
+    <w:p>
+      <w:r>
+        <w:t xml:space="preserve">FORMATO QUE </w:t>
+      </w:r>
+      <w:proofErr w:type="gramStart"/>
+      <w:r>
+        <w:t>TIENE QUE TENER</w:t>
+      </w:r>
+      <w:proofErr w:type="gramEnd"/>
+      <w:r>
+        <w:t xml:space="preserve"> LA CARGA DE IMÁGENES EN LA BASE DE DATOS</w:t>
+      </w:r>
+    </w:p>
+    <w:p>
+      <w:r>
+        <w:rPr>
+          <w:noProof/>
+        </w:rPr>
+        <w:drawing>
+          <wp:inline distT="0" distB="0" distL="0" distR="0" wp14:anchorId="4C8CF247" wp14:editId="554B91C8">
+            <wp:extent cx="5400040" cy="1416685"/>
+            <wp:effectExtent l="0" t="0" r="0" b="0"/>
+            <wp:docPr id="1" name="Imagen 1"/>
+            <wp:cNvGraphicFramePr>
+              <a:graphicFrameLocks xmlns:a="http://schemas.openxmlformats.org/drawingml/2006/main" noChangeAspect="1"/>
+            </wp:cNvGraphicFramePr>
+            <a:graphic xmlns:a="http://schemas.openxmlformats.org/drawingml/2006/main">
+              <a:graphicData uri="http://schemas.openxmlformats.org/drawingml/2006/picture">
+                <pic:pic xmlns:pic="http://schemas.openxmlformats.org/drawingml/2006/picture">
+                  <pic:nvPicPr>
+                    <pic:cNvPr id="1" name=""/>
+                    <pic:cNvPicPr/>
+                  </pic:nvPicPr>
+                  <pic:blipFill>
+                    <a:blip r:embed="rId8"/>
+                    <a:stretch>
+                      <a:fillRect/>
+                    </a:stretch>
+                  </pic:blipFill>
+                  <pic:spPr>
+                    <a:xfrm>
+                      <a:off x="0" y="0"/>
+                      <a:ext cx="5400040" cy="1416685"/>
+                    </a:xfrm>
+                    <a:prstGeom prst="rect">
+                      <a:avLst/>
+                    </a:prstGeom>
+                  </pic:spPr>
+                </pic:pic>
+              </a:graphicData>
+            </a:graphic>
+          </wp:inline>
+        </w:drawing>
+      </w:r>
+    </w:p>
+    <w:p/>
+    <w:p>
+      <w:r>
+        <w:t>LA URL TIENE QUE LLAMARSE ~/NOMBRE DE LA IMAGEN.</w:t>
+      </w:r>
+    </w:p>
+    <w:p>
+      <w:r>
+        <w:t xml:space="preserve">EL BOTON COMPRAR NO ESTA </w:t>
+      </w:r>
+      <w:proofErr w:type="gramStart"/>
+      <w:r>
+        <w:t>PROGRAMADO ¡!!</w:t>
+      </w:r>
+      <w:proofErr w:type="gramEnd"/>
+      <w:r>
+        <w:t xml:space="preserve"> </w:t>
+      </w:r>
+    </w:p>
+    <w:p/>
+    <w:p>
+      <w:r>
+        <w:t xml:space="preserve">La explicación de como programarlo se encuentra en este video </w:t>
+      </w:r>
+    </w:p>
+    <w:p>
+      <w:hyperlink r:id="rId9" w:history="1">
+        <w:r>
+          <w:rPr>
+            <w:rStyle w:val="Hipervnculo"/>
+          </w:rPr>
+          <w:t>https://www.youtube.com/watch?v=86zyFtd4FkE&amp;t=7s</w:t>
+        </w:r>
+      </w:hyperlink>
+    </w:p>
+    <w:p/>
     <w:sectPr>
       <w:pgSz w:w="11906" w:h="16838"/>
       <w:pgMar w:top="1417" w:right="1701" w:bottom="1417" w:left="1701" w:header="708" w:footer="708" w:gutter="0"/>
@@ -1978,6 +2120,29 @@
       <w:contextualSpacing/>
     </w:pPr>
   </w:style>
+  <w:style w:type="character" w:styleId="Hipervnculo">
+    <w:name w:val="Hyperlink"/>
+    <w:basedOn w:val="Fuentedeprrafopredeter"/>
+    <w:uiPriority w:val="99"/>
+    <w:unhideWhenUsed/>
+    <w:rsid w:val="008A393C"/>
+    <w:rPr>
+      <w:color w:val="0563C1" w:themeColor="hyperlink"/>
+      <w:u w:val="single"/>
+    </w:rPr>
+  </w:style>
+  <w:style w:type="character" w:styleId="Mencinsinresolver">
+    <w:name w:val="Unresolved Mention"/>
+    <w:basedOn w:val="Fuentedeprrafopredeter"/>
+    <w:uiPriority w:val="99"/>
+    <w:semiHidden/>
+    <w:unhideWhenUsed/>
+    <w:rsid w:val="008A393C"/>
+    <w:rPr>
+      <w:color w:val="605E5C"/>
+      <w:shd w:val="clear" w:color="auto" w:fill="E1DFDD"/>
+    </w:rPr>
+  </w:style>
 </w:styles>
 </file>
 
@@ -2277,6 +2442,21 @@
 </file>
 
 <file path=customXml/item1.xml><?xml version="1.0" encoding="utf-8"?>
+<p:properties xmlns:p="http://schemas.microsoft.com/office/2006/metadata/properties" xmlns:xsi="http://www.w3.org/2001/XMLSchema-instance" xmlns:pc="http://schemas.microsoft.com/office/infopath/2007/PartnerControls">
+  <documentManagement/>
+</p:properties>
+</file>
+
+<file path=customXml/item2.xml><?xml version="1.0" encoding="utf-8"?>
+<?mso-contentType ?>
+<FormTemplates xmlns="http://schemas.microsoft.com/sharepoint/v3/contenttype/forms">
+  <Display>DocumentLibraryForm</Display>
+  <Edit>DocumentLibraryForm</Edit>
+  <New>DocumentLibraryForm</New>
+</FormTemplates>
+</file>
+
+<file path=customXml/item3.xml><?xml version="1.0" encoding="utf-8"?>
 <ct:contentTypeSchema xmlns:ct="http://schemas.microsoft.com/office/2006/metadata/contentType" xmlns:ma="http://schemas.microsoft.com/office/2006/metadata/properties/metaAttributes" ct:_="" ma:_="" ma:contentTypeName="Documento" ma:contentTypeID="0x010100AFC6A9ECEF63F74898EDD1CD49026D9D" ma:contentTypeVersion="9" ma:contentTypeDescription="Crear nuevo documento." ma:contentTypeScope="" ma:versionID="8f8629eaf5b5c366e15c48da4a0915c3">
   <xsd:schema xmlns:xsd="http://www.w3.org/2001/XMLSchema" xmlns:xs="http://www.w3.org/2001/XMLSchema" xmlns:p="http://schemas.microsoft.com/office/2006/metadata/properties" xmlns:ns3="f0af6bb3-bb43-47eb-8bc7-f5e4ec9797cb" targetNamespace="http://schemas.microsoft.com/office/2006/metadata/properties" ma:root="true" ma:fieldsID="5d3e67da77db7ad285aa6ecb7cfeed12" ns3:_="">
     <xsd:import namespace="f0af6bb3-bb43-47eb-8bc7-f5e4ec9797cb"/>
@@ -2452,22 +2632,24 @@
 </ct:contentTypeSchema>
 </file>
 
-<file path=customXml/item2.xml><?xml version="1.0" encoding="utf-8"?>
-<?mso-contentType ?>
-<FormTemplates xmlns="http://schemas.microsoft.com/sharepoint/v3/contenttype/forms">
-  <Display>DocumentLibraryForm</Display>
-  <Edit>DocumentLibraryForm</Edit>
-  <New>DocumentLibraryForm</New>
-</FormTemplates>
+<file path=customXml/itemProps1.xml><?xml version="1.0" encoding="utf-8"?>
+<ds:datastoreItem xmlns:ds="http://schemas.openxmlformats.org/officeDocument/2006/customXml" ds:itemID="{6BB91653-15EC-43DB-B0F2-7852737AB43E}">
+  <ds:schemaRefs>
+    <ds:schemaRef ds:uri="http://schemas.microsoft.com/office/2006/metadata/properties"/>
+    <ds:schemaRef ds:uri="http://schemas.microsoft.com/office/infopath/2007/PartnerControls"/>
+  </ds:schemaRefs>
+</ds:datastoreItem>
 </file>
 
-<file path=customXml/item3.xml><?xml version="1.0" encoding="utf-8"?>
-<p:properties xmlns:p="http://schemas.microsoft.com/office/2006/metadata/properties" xmlns:xsi="http://www.w3.org/2001/XMLSchema-instance" xmlns:pc="http://schemas.microsoft.com/office/infopath/2007/PartnerControls">
-  <documentManagement/>
-</p:properties>
+<file path=customXml/itemProps2.xml><?xml version="1.0" encoding="utf-8"?>
+<ds:datastoreItem xmlns:ds="http://schemas.openxmlformats.org/officeDocument/2006/customXml" ds:itemID="{BE42AFC1-CB1A-4C6A-BB2A-65ED991E1121}">
+  <ds:schemaRefs>
+    <ds:schemaRef ds:uri="http://schemas.microsoft.com/sharepoint/v3/contenttype/forms"/>
+  </ds:schemaRefs>
+</ds:datastoreItem>
 </file>
 
-<file path=customXml/itemProps1.xml><?xml version="1.0" encoding="utf-8"?>
+<file path=customXml/itemProps3.xml><?xml version="1.0" encoding="utf-8"?>
 <ds:datastoreItem xmlns:ds="http://schemas.openxmlformats.org/officeDocument/2006/customXml" ds:itemID="{528C0A58-6773-49F5-875E-C2B5F51ED610}">
   <ds:schemaRefs>
     <ds:schemaRef ds:uri="http://schemas.microsoft.com/office/2006/metadata/contentType"/>
@@ -2483,21 +2665,4 @@
     <ds:schemaRef ds:uri="http://schemas.microsoft.com/internal/obd"/>
   </ds:schemaRefs>
 </ds:datastoreItem>
-</file>
-
-<file path=customXml/itemProps2.xml><?xml version="1.0" encoding="utf-8"?>
-<ds:datastoreItem xmlns:ds="http://schemas.openxmlformats.org/officeDocument/2006/customXml" ds:itemID="{BE42AFC1-CB1A-4C6A-BB2A-65ED991E1121}">
-  <ds:schemaRefs>
-    <ds:schemaRef ds:uri="http://schemas.microsoft.com/sharepoint/v3/contenttype/forms"/>
-  </ds:schemaRefs>
-</ds:datastoreItem>
-</file>
-
-<file path=customXml/itemProps3.xml><?xml version="1.0" encoding="utf-8"?>
-<ds:datastoreItem xmlns:ds="http://schemas.openxmlformats.org/officeDocument/2006/customXml" ds:itemID="{6BB91653-15EC-43DB-B0F2-7852737AB43E}">
-  <ds:schemaRefs>
-    <ds:schemaRef ds:uri="http://schemas.microsoft.com/office/2006/metadata/properties"/>
-    <ds:schemaRef ds:uri="http://schemas.microsoft.com/office/infopath/2007/PartnerControls"/>
-  </ds:schemaRefs>
-</ds:datastoreItem>
 </file>
</xml_diff>

<commit_message>
Update PROGRESO EN LAS PAUTAS DE APROBACION DE EL TRABAJO PRACTICO.docx
</commit_message>
<xml_diff>
--- a/TrabajoFinal/Trabajo_15_9_21/PROGRESO EN LAS PAUTAS DE APROBACION DE EL TRABAJO PRACTICO.docx
+++ b/TrabajoFinal/Trabajo_15_9_21/PROGRESO EN LAS PAUTAS DE APROBACION DE EL TRABAJO PRACTICO.docx
@@ -1550,6 +1550,48 @@
           <w:t>https://www.youtube.com/watch?v=86zyFtd4FkE&amp;t=7s</w:t>
         </w:r>
       </w:hyperlink>
+      <w:r>
+        <w:t>.</w:t>
+      </w:r>
+    </w:p>
+    <w:p>
+      <w:r>
+        <w:lastRenderedPageBreak/>
+        <w:t>IMPORTANTE¡! AL MOMENTO DE REGISTRAR UNA VENTA AVERIGUAR COMO LLEVAR UN HISTORIAL DE LOS PRODUCTOS VENDIDOS EN CADA VENTA.</w:t>
+      </w:r>
+    </w:p>
+    <w:p/>
+    <w:p>
+      <w:pPr>
+        <w:rPr>
+          <w:rStyle w:val="Hipervnculo"/>
+        </w:rPr>
+      </w:pPr>
+      <w:r>
+        <w:t>ADEMAS DE CAMBIAR LA CANTIDAD DE EL VARCHAR ID DE LA TABLA VENTAS “ALIAS” a 20.</w:t>
+      </w:r>
+    </w:p>
+    <w:p>
+      <w:pPr>
+        <w:rPr>
+          <w:rStyle w:val="Hipervnculo"/>
+        </w:rPr>
+      </w:pPr>
+    </w:p>
+    <w:p>
+      <w:pPr>
+        <w:rPr>
+          <w:rStyle w:val="Hipervnculo"/>
+        </w:rPr>
+      </w:pPr>
+    </w:p>
+    <w:p>
+      <w:pPr>
+        <w:rPr>
+          <w:color w:val="0563C1" w:themeColor="hyperlink"/>
+          <w:u w:val="single"/>
+        </w:rPr>
+      </w:pPr>
     </w:p>
     <w:p/>
     <w:sectPr>
@@ -2442,21 +2484,6 @@
 </file>
 
 <file path=customXml/item1.xml><?xml version="1.0" encoding="utf-8"?>
-<p:properties xmlns:p="http://schemas.microsoft.com/office/2006/metadata/properties" xmlns:xsi="http://www.w3.org/2001/XMLSchema-instance" xmlns:pc="http://schemas.microsoft.com/office/infopath/2007/PartnerControls">
-  <documentManagement/>
-</p:properties>
-</file>
-
-<file path=customXml/item2.xml><?xml version="1.0" encoding="utf-8"?>
-<?mso-contentType ?>
-<FormTemplates xmlns="http://schemas.microsoft.com/sharepoint/v3/contenttype/forms">
-  <Display>DocumentLibraryForm</Display>
-  <Edit>DocumentLibraryForm</Edit>
-  <New>DocumentLibraryForm</New>
-</FormTemplates>
-</file>
-
-<file path=customXml/item3.xml><?xml version="1.0" encoding="utf-8"?>
 <ct:contentTypeSchema xmlns:ct="http://schemas.microsoft.com/office/2006/metadata/contentType" xmlns:ma="http://schemas.microsoft.com/office/2006/metadata/properties/metaAttributes" ct:_="" ma:_="" ma:contentTypeName="Documento" ma:contentTypeID="0x010100AFC6A9ECEF63F74898EDD1CD49026D9D" ma:contentTypeVersion="9" ma:contentTypeDescription="Crear nuevo documento." ma:contentTypeScope="" ma:versionID="8f8629eaf5b5c366e15c48da4a0915c3">
   <xsd:schema xmlns:xsd="http://www.w3.org/2001/XMLSchema" xmlns:xs="http://www.w3.org/2001/XMLSchema" xmlns:p="http://schemas.microsoft.com/office/2006/metadata/properties" xmlns:ns3="f0af6bb3-bb43-47eb-8bc7-f5e4ec9797cb" targetNamespace="http://schemas.microsoft.com/office/2006/metadata/properties" ma:root="true" ma:fieldsID="5d3e67da77db7ad285aa6ecb7cfeed12" ns3:_="">
     <xsd:import namespace="f0af6bb3-bb43-47eb-8bc7-f5e4ec9797cb"/>
@@ -2632,24 +2659,22 @@
 </ct:contentTypeSchema>
 </file>
 
-<file path=customXml/itemProps1.xml><?xml version="1.0" encoding="utf-8"?>
-<ds:datastoreItem xmlns:ds="http://schemas.openxmlformats.org/officeDocument/2006/customXml" ds:itemID="{6BB91653-15EC-43DB-B0F2-7852737AB43E}">
-  <ds:schemaRefs>
-    <ds:schemaRef ds:uri="http://schemas.microsoft.com/office/2006/metadata/properties"/>
-    <ds:schemaRef ds:uri="http://schemas.microsoft.com/office/infopath/2007/PartnerControls"/>
-  </ds:schemaRefs>
-</ds:datastoreItem>
+<file path=customXml/item2.xml><?xml version="1.0" encoding="utf-8"?>
+<?mso-contentType ?>
+<FormTemplates xmlns="http://schemas.microsoft.com/sharepoint/v3/contenttype/forms">
+  <Display>DocumentLibraryForm</Display>
+  <Edit>DocumentLibraryForm</Edit>
+  <New>DocumentLibraryForm</New>
+</FormTemplates>
 </file>
 
-<file path=customXml/itemProps2.xml><?xml version="1.0" encoding="utf-8"?>
-<ds:datastoreItem xmlns:ds="http://schemas.openxmlformats.org/officeDocument/2006/customXml" ds:itemID="{BE42AFC1-CB1A-4C6A-BB2A-65ED991E1121}">
-  <ds:schemaRefs>
-    <ds:schemaRef ds:uri="http://schemas.microsoft.com/sharepoint/v3/contenttype/forms"/>
-  </ds:schemaRefs>
-</ds:datastoreItem>
+<file path=customXml/item3.xml><?xml version="1.0" encoding="utf-8"?>
+<p:properties xmlns:p="http://schemas.microsoft.com/office/2006/metadata/properties" xmlns:xsi="http://www.w3.org/2001/XMLSchema-instance" xmlns:pc="http://schemas.microsoft.com/office/infopath/2007/PartnerControls">
+  <documentManagement/>
+</p:properties>
 </file>
 
-<file path=customXml/itemProps3.xml><?xml version="1.0" encoding="utf-8"?>
+<file path=customXml/itemProps1.xml><?xml version="1.0" encoding="utf-8"?>
 <ds:datastoreItem xmlns:ds="http://schemas.openxmlformats.org/officeDocument/2006/customXml" ds:itemID="{528C0A58-6773-49F5-875E-C2B5F51ED610}">
   <ds:schemaRefs>
     <ds:schemaRef ds:uri="http://schemas.microsoft.com/office/2006/metadata/contentType"/>
@@ -2665,4 +2690,21 @@
     <ds:schemaRef ds:uri="http://schemas.microsoft.com/internal/obd"/>
   </ds:schemaRefs>
 </ds:datastoreItem>
+</file>
+
+<file path=customXml/itemProps2.xml><?xml version="1.0" encoding="utf-8"?>
+<ds:datastoreItem xmlns:ds="http://schemas.openxmlformats.org/officeDocument/2006/customXml" ds:itemID="{BE42AFC1-CB1A-4C6A-BB2A-65ED991E1121}">
+  <ds:schemaRefs>
+    <ds:schemaRef ds:uri="http://schemas.microsoft.com/sharepoint/v3/contenttype/forms"/>
+  </ds:schemaRefs>
+</ds:datastoreItem>
+</file>
+
+<file path=customXml/itemProps3.xml><?xml version="1.0" encoding="utf-8"?>
+<ds:datastoreItem xmlns:ds="http://schemas.openxmlformats.org/officeDocument/2006/customXml" ds:itemID="{6BB91653-15EC-43DB-B0F2-7852737AB43E}">
+  <ds:schemaRefs>
+    <ds:schemaRef ds:uri="http://schemas.microsoft.com/office/2006/metadata/properties"/>
+    <ds:schemaRef ds:uri="http://schemas.microsoft.com/office/infopath/2007/PartnerControls"/>
+  </ds:schemaRefs>
+</ds:datastoreItem>
 </file>
</xml_diff>

<commit_message>
Actualizacion progreso en pautas
</commit_message>
<xml_diff>
--- a/TrabajoFinal/Trabajo_15_9_21/PROGRESO EN LAS PAUTAS DE APROBACION DE EL TRABAJO PRACTICO.docx
+++ b/TrabajoFinal/Trabajo_15_9_21/PROGRESO EN LAS PAUTAS DE APROBACION DE EL TRABAJO PRACTICO.docx
@@ -4416,6 +4416,402 @@
           <w:shd w:fill="auto" w:val="clear"/>
         </w:rPr>
         <w:t xml:space="preserve">Actualizar la tabla presupuesto para que el campo ID se autoIncremente</w:t>
+      </w:r>
+    </w:p>
+    <w:p>
+      <w:pPr>
+        <w:spacing w:before="0" w:after="160" w:line="259"/>
+        <w:ind w:right="0" w:left="0" w:firstLine="0"/>
+        <w:jc w:val="left"/>
+        <w:rPr>
+          <w:rFonts w:ascii="Calibri" w:hAnsi="Calibri" w:cs="Calibri" w:eastAsia="Calibri"/>
+          <w:color w:val="auto"/>
+          <w:spacing w:val="0"/>
+          <w:position w:val="0"/>
+          <w:sz w:val="22"/>
+          <w:u w:val="single"/>
+          <w:shd w:fill="auto" w:val="clear"/>
+        </w:rPr>
+      </w:pPr>
+    </w:p>
+    <w:p>
+      <w:pPr>
+        <w:spacing w:before="0" w:after="160" w:line="259"/>
+        <w:ind w:right="0" w:left="0" w:firstLine="0"/>
+        <w:jc w:val="left"/>
+        <w:rPr>
+          <w:rFonts w:ascii="Calibri" w:hAnsi="Calibri" w:cs="Calibri" w:eastAsia="Calibri"/>
+          <w:color w:val="auto"/>
+          <w:spacing w:val="0"/>
+          <w:position w:val="0"/>
+          <w:sz w:val="22"/>
+          <w:u w:val="single"/>
+          <w:shd w:fill="auto" w:val="clear"/>
+        </w:rPr>
+      </w:pPr>
+    </w:p>
+    <w:p>
+      <w:pPr>
+        <w:spacing w:before="0" w:after="160" w:line="259"/>
+        <w:ind w:right="0" w:left="0" w:firstLine="0"/>
+        <w:jc w:val="left"/>
+        <w:rPr>
+          <w:rFonts w:ascii="Calibri" w:hAnsi="Calibri" w:cs="Calibri" w:eastAsia="Calibri"/>
+          <w:color w:val="auto"/>
+          <w:spacing w:val="0"/>
+          <w:position w:val="0"/>
+          <w:sz w:val="22"/>
+          <w:u w:val="single"/>
+          <w:shd w:fill="auto" w:val="clear"/>
+        </w:rPr>
+      </w:pPr>
+      <w:r>
+        <w:rPr>
+          <w:rFonts w:ascii="Calibri" w:hAnsi="Calibri" w:cs="Calibri" w:eastAsia="Calibri"/>
+          <w:color w:val="auto"/>
+          <w:spacing w:val="0"/>
+          <w:position w:val="0"/>
+          <w:sz w:val="22"/>
+          <w:u w:val="single"/>
+          <w:shd w:fill="auto" w:val="clear"/>
+        </w:rPr>
+        <w:t xml:space="preserve">PAGINA INICIO NO SE VISUALIZAN LOS CLIENTES</w:t>
+      </w:r>
+    </w:p>
+    <w:p>
+      <w:pPr>
+        <w:spacing w:before="0" w:after="160" w:line="259"/>
+        <w:ind w:right="0" w:left="0" w:firstLine="0"/>
+        <w:jc w:val="left"/>
+        <w:rPr>
+          <w:rFonts w:ascii="Calibri" w:hAnsi="Calibri" w:cs="Calibri" w:eastAsia="Calibri"/>
+          <w:color w:val="auto"/>
+          <w:spacing w:val="0"/>
+          <w:position w:val="0"/>
+          <w:sz w:val="22"/>
+          <w:u w:val="single"/>
+          <w:shd w:fill="auto" w:val="clear"/>
+        </w:rPr>
+      </w:pPr>
+      <w:r>
+        <w:rPr>
+          <w:rFonts w:ascii="Calibri" w:hAnsi="Calibri" w:cs="Calibri" w:eastAsia="Calibri"/>
+          <w:color w:val="auto"/>
+          <w:spacing w:val="0"/>
+          <w:position w:val="0"/>
+          <w:sz w:val="22"/>
+          <w:u w:val="single"/>
+          <w:shd w:fill="auto" w:val="clear"/>
+        </w:rPr>
+        <w:t xml:space="preserve">CAMBIAR CONTRASEÑA NO ESTA FUNCIONANDO</w:t>
+      </w:r>
+    </w:p>
+    <w:p>
+      <w:pPr>
+        <w:spacing w:before="0" w:after="160" w:line="259"/>
+        <w:ind w:right="0" w:left="0" w:firstLine="0"/>
+        <w:jc w:val="left"/>
+        <w:rPr>
+          <w:rFonts w:ascii="Calibri" w:hAnsi="Calibri" w:cs="Calibri" w:eastAsia="Calibri"/>
+          <w:color w:val="auto"/>
+          <w:spacing w:val="0"/>
+          <w:position w:val="0"/>
+          <w:sz w:val="22"/>
+          <w:u w:val="single"/>
+          <w:shd w:fill="auto" w:val="clear"/>
+        </w:rPr>
+      </w:pPr>
+      <w:r>
+        <w:rPr>
+          <w:rFonts w:ascii="Calibri" w:hAnsi="Calibri" w:cs="Calibri" w:eastAsia="Calibri"/>
+          <w:color w:val="auto"/>
+          <w:spacing w:val="0"/>
+          <w:position w:val="0"/>
+          <w:sz w:val="22"/>
+          <w:u w:val="single"/>
+          <w:shd w:fill="auto" w:val="clear"/>
+        </w:rPr>
+        <w:t xml:space="preserve">CARRITO DE COMPRAS NO FUNCIONA</w:t>
+      </w:r>
+    </w:p>
+    <w:p>
+      <w:pPr>
+        <w:spacing w:before="0" w:after="160" w:line="259"/>
+        <w:ind w:right="0" w:left="0" w:firstLine="0"/>
+        <w:jc w:val="left"/>
+        <w:rPr>
+          <w:rFonts w:ascii="Calibri" w:hAnsi="Calibri" w:cs="Calibri" w:eastAsia="Calibri"/>
+          <w:color w:val="auto"/>
+          <w:spacing w:val="0"/>
+          <w:position w:val="0"/>
+          <w:sz w:val="22"/>
+          <w:u w:val="single"/>
+          <w:shd w:fill="auto" w:val="clear"/>
+        </w:rPr>
+      </w:pPr>
+      <w:r>
+        <w:rPr>
+          <w:rFonts w:ascii="Calibri" w:hAnsi="Calibri" w:cs="Calibri" w:eastAsia="Calibri"/>
+          <w:color w:val="auto"/>
+          <w:spacing w:val="0"/>
+          <w:position w:val="0"/>
+          <w:sz w:val="22"/>
+          <w:u w:val="single"/>
+          <w:shd w:fill="auto" w:val="clear"/>
+        </w:rPr>
+        <w:t xml:space="preserve">LISTADOS CON BÚSQUEDAS, PAGINACION Y FILTROS</w:t>
+      </w:r>
+    </w:p>
+    <w:p>
+      <w:pPr>
+        <w:spacing w:before="0" w:after="160" w:line="259"/>
+        <w:ind w:right="0" w:left="0" w:firstLine="0"/>
+        <w:jc w:val="left"/>
+        <w:rPr>
+          <w:rFonts w:ascii="Calibri" w:hAnsi="Calibri" w:cs="Calibri" w:eastAsia="Calibri"/>
+          <w:color w:val="auto"/>
+          <w:spacing w:val="0"/>
+          <w:position w:val="0"/>
+          <w:sz w:val="22"/>
+          <w:u w:val="single"/>
+          <w:shd w:fill="auto" w:val="clear"/>
+        </w:rPr>
+      </w:pPr>
+      <w:r>
+        <w:rPr>
+          <w:rFonts w:ascii="Calibri" w:hAnsi="Calibri" w:cs="Calibri" w:eastAsia="Calibri"/>
+          <w:color w:val="auto"/>
+          <w:spacing w:val="0"/>
+          <w:position w:val="0"/>
+          <w:sz w:val="22"/>
+          <w:u w:val="single"/>
+          <w:shd w:fill="auto" w:val="clear"/>
+        </w:rPr>
+        <w:t xml:space="preserve">EN LA PANTALLA DONDE MUESTREN EL CARRITO, QUE SE PUEDA CAMBIAR LA CANTIDAD DE CADA PRODUCTO. TAMBIÉN QUE SE PUEDA ELIMINAR UN PRODUCTO DEL CARRITO</w:t>
+      </w:r>
+    </w:p>
+    <w:p>
+      <w:pPr>
+        <w:spacing w:before="0" w:after="160" w:line="259"/>
+        <w:ind w:right="0" w:left="0" w:firstLine="0"/>
+        <w:jc w:val="left"/>
+        <w:rPr>
+          <w:rFonts w:ascii="Calibri" w:hAnsi="Calibri" w:cs="Calibri" w:eastAsia="Calibri"/>
+          <w:color w:val="auto"/>
+          <w:spacing w:val="0"/>
+          <w:position w:val="0"/>
+          <w:sz w:val="22"/>
+          <w:u w:val="single"/>
+          <w:shd w:fill="auto" w:val="clear"/>
+        </w:rPr>
+      </w:pPr>
+      <w:r>
+        <w:rPr>
+          <w:rFonts w:ascii="Calibri" w:hAnsi="Calibri" w:cs="Calibri" w:eastAsia="Calibri"/>
+          <w:color w:val="auto"/>
+          <w:spacing w:val="0"/>
+          <w:position w:val="0"/>
+          <w:sz w:val="22"/>
+          <w:u w:val="single"/>
+          <w:shd w:fill="auto" w:val="clear"/>
+        </w:rPr>
+        <w:t xml:space="preserve">EL USUARIO DEBE PODER VER EL HISTORIAL DE COMPRAS</w:t>
+      </w:r>
+    </w:p>
+    <w:p>
+      <w:pPr>
+        <w:spacing w:before="0" w:after="160" w:line="259"/>
+        <w:ind w:right="0" w:left="0" w:firstLine="0"/>
+        <w:jc w:val="left"/>
+        <w:rPr>
+          <w:rFonts w:ascii="Calibri" w:hAnsi="Calibri" w:cs="Calibri" w:eastAsia="Calibri"/>
+          <w:color w:val="auto"/>
+          <w:spacing w:val="0"/>
+          <w:position w:val="0"/>
+          <w:sz w:val="22"/>
+          <w:u w:val="single"/>
+          <w:shd w:fill="auto" w:val="clear"/>
+        </w:rPr>
+      </w:pPr>
+      <w:r>
+        <w:rPr>
+          <w:rFonts w:ascii="Calibri" w:hAnsi="Calibri" w:cs="Calibri" w:eastAsia="Calibri"/>
+          <w:color w:val="auto"/>
+          <w:spacing w:val="0"/>
+          <w:position w:val="0"/>
+          <w:sz w:val="22"/>
+          <w:u w:val="single"/>
+          <w:shd w:fill="auto" w:val="clear"/>
+        </w:rPr>
+        <w:t xml:space="preserve">EL REGISTRO DE CUENTA SOLO VISIBLE CUANDO NO HAY NADIE LOGUEADO</w:t>
+      </w:r>
+    </w:p>
+    <w:p>
+      <w:pPr>
+        <w:spacing w:before="0" w:after="160" w:line="259"/>
+        <w:ind w:right="0" w:left="0" w:firstLine="0"/>
+        <w:jc w:val="left"/>
+        <w:rPr>
+          <w:rFonts w:ascii="Calibri" w:hAnsi="Calibri" w:cs="Calibri" w:eastAsia="Calibri"/>
+          <w:color w:val="auto"/>
+          <w:spacing w:val="0"/>
+          <w:position w:val="0"/>
+          <w:sz w:val="22"/>
+          <w:u w:val="single"/>
+          <w:shd w:fill="auto" w:val="clear"/>
+        </w:rPr>
+      </w:pPr>
+      <w:r>
+        <w:rPr>
+          <w:rFonts w:ascii="Calibri" w:hAnsi="Calibri" w:cs="Calibri" w:eastAsia="Calibri"/>
+          <w:color w:val="auto"/>
+          <w:spacing w:val="0"/>
+          <w:position w:val="0"/>
+          <w:sz w:val="22"/>
+          <w:u w:val="single"/>
+          <w:shd w:fill="auto" w:val="clear"/>
+        </w:rPr>
+        <w:t xml:space="preserve">EL USUARIO LOGUEADO DEBE VERSE EN TODAS LAS PANTALLAS</w:t>
+      </w:r>
+    </w:p>
+    <w:p>
+      <w:pPr>
+        <w:spacing w:before="0" w:after="160" w:line="259"/>
+        <w:ind w:right="0" w:left="0" w:firstLine="0"/>
+        <w:jc w:val="left"/>
+        <w:rPr>
+          <w:rFonts w:ascii="Calibri" w:hAnsi="Calibri" w:cs="Calibri" w:eastAsia="Calibri"/>
+          <w:color w:val="auto"/>
+          <w:spacing w:val="0"/>
+          <w:position w:val="0"/>
+          <w:sz w:val="22"/>
+          <w:u w:val="single"/>
+          <w:shd w:fill="auto" w:val="clear"/>
+        </w:rPr>
+      </w:pPr>
+      <w:r>
+        <w:rPr>
+          <w:rFonts w:ascii="Calibri" w:hAnsi="Calibri" w:cs="Calibri" w:eastAsia="Calibri"/>
+          <w:color w:val="auto"/>
+          <w:spacing w:val="0"/>
+          <w:position w:val="0"/>
+          <w:sz w:val="22"/>
+          <w:u w:val="single"/>
+          <w:shd w:fill="auto" w:val="clear"/>
+        </w:rPr>
+        <w:t xml:space="preserve">CONSULTA DE PRESUPUESTO NO FUNCIONA</w:t>
+      </w:r>
+    </w:p>
+    <w:p>
+      <w:pPr>
+        <w:spacing w:before="0" w:after="160" w:line="259"/>
+        <w:ind w:right="0" w:left="0" w:firstLine="0"/>
+        <w:jc w:val="left"/>
+        <w:rPr>
+          <w:rFonts w:ascii="Calibri" w:hAnsi="Calibri" w:cs="Calibri" w:eastAsia="Calibri"/>
+          <w:color w:val="auto"/>
+          <w:spacing w:val="0"/>
+          <w:position w:val="0"/>
+          <w:sz w:val="22"/>
+          <w:u w:val="single"/>
+          <w:shd w:fill="auto" w:val="clear"/>
+        </w:rPr>
+      </w:pPr>
+      <w:r>
+        <w:rPr>
+          <w:rFonts w:ascii="Calibri" w:hAnsi="Calibri" w:cs="Calibri" w:eastAsia="Calibri"/>
+          <w:color w:val="auto"/>
+          <w:spacing w:val="0"/>
+          <w:position w:val="0"/>
+          <w:sz w:val="22"/>
+          <w:u w:val="single"/>
+          <w:shd w:fill="auto" w:val="clear"/>
+        </w:rPr>
+        <w:t xml:space="preserve">REPORTE EL ADMINISTRADOR</w:t>
+      </w:r>
+    </w:p>
+    <w:p>
+      <w:pPr>
+        <w:spacing w:before="0" w:after="160" w:line="259"/>
+        <w:ind w:right="0" w:left="0" w:firstLine="0"/>
+        <w:jc w:val="left"/>
+        <w:rPr>
+          <w:rFonts w:ascii="Calibri" w:hAnsi="Calibri" w:cs="Calibri" w:eastAsia="Calibri"/>
+          <w:color w:val="auto"/>
+          <w:spacing w:val="0"/>
+          <w:position w:val="0"/>
+          <w:sz w:val="22"/>
+          <w:u w:val="single"/>
+          <w:shd w:fill="auto" w:val="clear"/>
+        </w:rPr>
+      </w:pPr>
+      <w:r>
+        <w:rPr>
+          <w:rFonts w:ascii="Calibri" w:hAnsi="Calibri" w:cs="Calibri" w:eastAsia="Calibri"/>
+          <w:color w:val="auto"/>
+          <w:spacing w:val="0"/>
+          <w:position w:val="0"/>
+          <w:sz w:val="22"/>
+          <w:u w:val="single"/>
+          <w:shd w:fill="auto" w:val="clear"/>
+        </w:rPr>
+        <w:t xml:space="preserve">EL ADMINISTRADOR DEBE DAR DE ALTA ABML DE PRODUCTOS</w:t>
+      </w:r>
+    </w:p>
+    <w:p>
+      <w:pPr>
+        <w:spacing w:before="0" w:after="160" w:line="259"/>
+        <w:ind w:right="0" w:left="0" w:firstLine="0"/>
+        <w:jc w:val="left"/>
+        <w:rPr>
+          <w:rFonts w:ascii="Calibri" w:hAnsi="Calibri" w:cs="Calibri" w:eastAsia="Calibri"/>
+          <w:color w:val="auto"/>
+          <w:spacing w:val="0"/>
+          <w:position w:val="0"/>
+          <w:sz w:val="22"/>
+          <w:u w:val="single"/>
+          <w:shd w:fill="auto" w:val="clear"/>
+        </w:rPr>
+      </w:pPr>
+      <w:r>
+        <w:rPr>
+          <w:rFonts w:ascii="Calibri" w:hAnsi="Calibri" w:cs="Calibri" w:eastAsia="Calibri"/>
+          <w:color w:val="auto"/>
+          <w:spacing w:val="0"/>
+          <w:position w:val="0"/>
+          <w:sz w:val="22"/>
+          <w:u w:val="single"/>
+          <w:shd w:fill="auto" w:val="clear"/>
+        </w:rPr>
+        <w:t xml:space="preserve">FALTA DISEÑO</w:t>
+      </w:r>
+    </w:p>
+    <w:p>
+      <w:pPr>
+        <w:spacing w:before="0" w:after="160" w:line="259"/>
+        <w:ind w:right="0" w:left="0" w:firstLine="0"/>
+        <w:jc w:val="left"/>
+        <w:rPr>
+          <w:rFonts w:ascii="Calibri" w:hAnsi="Calibri" w:cs="Calibri" w:eastAsia="Calibri"/>
+          <w:color w:val="auto"/>
+          <w:spacing w:val="0"/>
+          <w:position w:val="0"/>
+          <w:sz w:val="22"/>
+          <w:u w:val="single"/>
+          <w:shd w:fill="auto" w:val="clear"/>
+        </w:rPr>
+      </w:pPr>
+      <w:r>
+        <w:rPr>
+          <w:rFonts w:ascii="Calibri" w:hAnsi="Calibri" w:cs="Calibri" w:eastAsia="Calibri"/>
+          <w:color w:val="auto"/>
+          <w:spacing w:val="0"/>
+          <w:position w:val="0"/>
+          <w:sz w:val="22"/>
+          <w:u w:val="single"/>
+          <w:shd w:fill="auto" w:val="clear"/>
+        </w:rPr>
+        <w:t xml:space="preserve">IGUALMENTE REVISAR TODA LA FUNCIONALIDAD Y VERIFICAR LAS PAUTAS DEL TP INTEGRADOR</w:t>
       </w:r>
     </w:p>
   </w:body>

</xml_diff>